<commit_message>
maj css et _quarto.yml
</commit_message>
<xml_diff>
--- a/docs/Stata/assist/posts/dtas/dtas.docx
+++ b/docs/Stata/assist/posts/dtas/dtas.docx
@@ -40,34 +40,6 @@
           <w:b/>
         </w:rPr>
         <w:t xml:space="preserve">dtas</w:t>
-      </w:r>
-      <w:r>
-        <w:rPr>
-          <w:bCs/>
-          <w:b/>
-        </w:rPr>
-        <w:t xml:space="preserve"> </w:t>
-      </w:r>
-      <w:r>
-        <w:rPr>
-          <w:bCs/>
-          <w:b/>
-        </w:rPr>
-        <w:t xml:space="preserve">(Stata</w:t>
-      </w:r>
-      <w:r>
-        <w:rPr>
-          <w:bCs/>
-          <w:b/>
-        </w:rPr>
-        <w:t xml:space="preserve"> </w:t>
-      </w:r>
-      <w:r>
-        <w:rPr>
-          <w:bCs/>
-          <w:b/>
-        </w:rPr>
-        <w:t xml:space="preserve">18)</w:t>
       </w:r>
     </w:p>
     <w:p>

</xml_diff>